<commit_message>
added bo to publication
</commit_message>
<xml_diff>
--- a/DS_Resume_2018.docx
+++ b/DS_Resume_2018.docx
@@ -1566,17 +1566,7 @@
               <w:color w:val="000000" w:themeColor="text1"/>
               <w:szCs w:val="20"/>
             </w:rPr>
-            <w:t>eq anal</w:t>
-          </w:r>
-          <w:bookmarkStart w:id="0" w:name="_GoBack"/>
-          <w:bookmarkEnd w:id="0"/>
-          <w:r>
-            <w:rPr>
-              <w:rFonts w:ascii="Century Gothic" w:hAnsi="Century Gothic"/>
-              <w:color w:val="000000" w:themeColor="text1"/>
-              <w:szCs w:val="20"/>
-            </w:rPr>
-            <w:t>ysis</w:t>
+            <w:t>eq analysis</w:t>
           </w:r>
         </w:p>
         <w:p>
@@ -2438,8 +2428,10 @@
           <w:rFonts w:ascii="Century Gothic" w:hAnsi="Century Gothic" w:cs="Times New Roman"/>
           <w:szCs w:val="20"/>
         </w:rPr>
-        <w:t xml:space="preserve"> Bo</w:t>
+        <w:t xml:space="preserve"> Wang B, </w:t>
       </w:r>
+      <w:bookmarkStart w:id="0" w:name="_GoBack"/>
+      <w:bookmarkEnd w:id="0"/>
       <w:r>
         <w:rPr>
           <w:rFonts w:ascii="Century Gothic" w:hAnsi="Century Gothic" w:cs="Times New Roman"/>
@@ -6389,10 +6381,6 @@
     <w:lsdException w:name="Book Title" w:uiPriority="33" w:qFormat="1"/>
     <w:lsdException w:name="Bibliography" w:semiHidden="1" w:uiPriority="37" w:unhideWhenUsed="1"/>
     <w:lsdException w:name="TOC Heading" w:semiHidden="1" w:uiPriority="39" w:unhideWhenUsed="1" w:qFormat="1"/>
-    <w:lsdException w:name="Grid Table Light" w:semiHidden="1" w:unhideWhenUsed="1"/>
-    <w:lsdException w:name="Grid Table 1 Light" w:semiHidden="1" w:unhideWhenUsed="1"/>
-    <w:lsdException w:name="Grid Table 2" w:semiHidden="1" w:unhideWhenUsed="1"/>
-    <w:lsdException w:name="Grid Table 3" w:semiHidden="1" w:unhideWhenUsed="1"/>
     <w:lsdException w:name="Grid Table 4" w:uiPriority="49"/>
     <w:lsdException w:name="Grid Table 5 Dark" w:uiPriority="50"/>
     <w:lsdException w:name="Grid Table 6 Colorful" w:uiPriority="51"/>
@@ -6965,6 +6953,7 @@
     <w:rsid w:val="005367B7"/>
     <w:rsid w:val="008040A4"/>
     <w:rsid w:val="009A30F3"/>
+    <w:rsid w:val="00AD2DCD"/>
     <w:rsid w:val="00BC1F08"/>
     <w:rsid w:val="00C60A6D"/>
     <w:rsid w:val="00E21269"/>
@@ -7273,10 +7262,6 @@
     <w:lsdException w:name="Book Title" w:uiPriority="33" w:qFormat="1"/>
     <w:lsdException w:name="Bibliography" w:semiHidden="1" w:uiPriority="37" w:unhideWhenUsed="1"/>
     <w:lsdException w:name="TOC Heading" w:semiHidden="1" w:uiPriority="39" w:unhideWhenUsed="1" w:qFormat="1"/>
-    <w:lsdException w:name="Grid Table Light" w:semiHidden="1" w:unhideWhenUsed="1"/>
-    <w:lsdException w:name="Grid Table 1 Light" w:semiHidden="1" w:unhideWhenUsed="1"/>
-    <w:lsdException w:name="Grid Table 2" w:semiHidden="1" w:unhideWhenUsed="1"/>
-    <w:lsdException w:name="Grid Table 3" w:semiHidden="1" w:unhideWhenUsed="1"/>
     <w:lsdException w:name="Grid Table 4" w:uiPriority="49"/>
     <w:lsdException w:name="Grid Table 5 Dark" w:uiPriority="50"/>
     <w:lsdException w:name="Grid Table 6 Colorful" w:uiPriority="51"/>

</xml_diff>